<commit_message>
added resume. removed replicate pages
</commit_message>
<xml_diff>
--- a/resume_kwabenaarthur.docx
+++ b/resume_kwabenaarthur.docx
@@ -48,11 +48,11 @@
       <w:tblPr>
         <w:tblStyle w:val="TableGrid"/>
         <w:tblW w:w="0" w:type="auto"/>
-        <w:tblInd w:w="1075" w:type="dxa"/>
+        <w:tblInd w:w="630" w:type="dxa"/>
         <w:tblLook w:val="04A0" w:firstRow="1" w:lastRow="0" w:firstColumn="1" w:lastColumn="0" w:noHBand="0" w:noVBand="1"/>
       </w:tblPr>
       <w:tblGrid>
-        <w:gridCol w:w="8460"/>
+        <w:gridCol w:w="9540"/>
       </w:tblGrid>
       <w:tr>
         <w:trPr>
@@ -60,7 +60,7 @@
         </w:trPr>
         <w:tc>
           <w:tcPr>
-            <w:tcW w:w="8460" w:type="dxa"/>
+            <w:tcW w:w="9540" w:type="dxa"/>
             <w:tcBorders>
               <w:top w:val="nil"/>
               <w:left w:val="nil"/>
@@ -81,39 +81,31 @@
               </w:rPr>
               <w:t xml:space="preserve">Portfolio: </w:t>
             </w:r>
+            <w:r>
+              <w:rPr>
+                <w:rFonts w:ascii="Avenir Roman" w:hAnsi="Avenir Roman"/>
+              </w:rPr>
+              <w:t>www.kwabenaarthur.com</w:t>
+            </w:r>
+            <w:r>
+              <w:rPr>
+                <w:rFonts w:ascii="Avenir Roman" w:hAnsi="Avenir Roman"/>
+              </w:rPr>
+              <w:t xml:space="preserve"> | Email</w:t>
+            </w:r>
+            <w:r>
+              <w:rPr>
+                <w:rFonts w:ascii="Avenir Roman" w:hAnsi="Avenir Roman"/>
+                <w:color w:val="000000" w:themeColor="text1"/>
+              </w:rPr>
+              <w:t xml:space="preserve">: </w:t>
+            </w:r>
             <w:hyperlink r:id="rId5" w:history="1">
               <w:r>
                 <w:rPr>
                   <w:rStyle w:val="Hyperlink"/>
                   <w:rFonts w:ascii="Avenir Roman" w:hAnsi="Avenir Roman"/>
-                  <w:u w:val="none"/>
-                </w:rPr>
-                <w:t>www.kwabenaarthur.com</w:t>
-              </w:r>
-            </w:hyperlink>
-            <w:r>
-              <w:rPr>
-                <w:rFonts w:ascii="Avenir Roman" w:hAnsi="Avenir Roman"/>
-              </w:rPr>
-              <w:t xml:space="preserve"> </w:t>
-            </w:r>
-            <w:r>
-              <w:rPr>
-                <w:rFonts w:ascii="Avenir Roman" w:hAnsi="Avenir Roman"/>
-              </w:rPr>
-              <w:t xml:space="preserve">| </w:t>
-            </w:r>
-            <w:r>
-              <w:rPr>
-                <w:rFonts w:ascii="Avenir Roman" w:hAnsi="Avenir Roman"/>
-              </w:rPr>
-              <w:t xml:space="preserve">Email: </w:t>
-            </w:r>
-            <w:hyperlink r:id="rId6" w:history="1">
-              <w:r>
-                <w:rPr>
-                  <w:rStyle w:val="Hyperlink"/>
-                  <w:rFonts w:ascii="Avenir Roman" w:hAnsi="Avenir Roman"/>
+                  <w:color w:val="000000" w:themeColor="text1"/>
                   <w:u w:val="none"/>
                 </w:rPr>
                 <w:t>thekjarthur@gmail.com</w:t>
@@ -122,20 +114,51 @@
             <w:r>
               <w:rPr>
                 <w:rFonts w:ascii="Avenir Roman" w:hAnsi="Avenir Roman"/>
-              </w:rPr>
-              <w:t xml:space="preserve"> </w:t>
-            </w:r>
-            <w:r>
-              <w:rPr>
-                <w:rFonts w:ascii="Avenir Roman" w:hAnsi="Avenir Roman"/>
-              </w:rPr>
-              <w:t xml:space="preserve">| </w:t>
-            </w:r>
-            <w:r>
-              <w:rPr>
-                <w:rFonts w:ascii="Avenir Roman" w:hAnsi="Avenir Roman"/>
-              </w:rPr>
-              <w:t>Phone: 6178006842</w:t>
+                <w:color w:val="000000" w:themeColor="text1"/>
+              </w:rPr>
+              <w:t xml:space="preserve"> | Phone</w:t>
+            </w:r>
+            <w:r>
+              <w:rPr>
+                <w:rFonts w:ascii="Avenir Roman" w:hAnsi="Avenir Roman"/>
+              </w:rPr>
+              <w:t xml:space="preserve">: </w:t>
+            </w:r>
+            <w:r>
+              <w:rPr>
+                <w:rFonts w:ascii="Avenir Roman" w:hAnsi="Avenir Roman"/>
+              </w:rPr>
+              <w:t>+1-</w:t>
+            </w:r>
+            <w:r>
+              <w:rPr>
+                <w:rFonts w:ascii="Avenir Roman" w:hAnsi="Avenir Roman"/>
+              </w:rPr>
+              <w:t>617</w:t>
+            </w:r>
+            <w:r>
+              <w:rPr>
+                <w:rFonts w:ascii="Avenir Roman" w:hAnsi="Avenir Roman"/>
+              </w:rPr>
+              <w:t>-</w:t>
+            </w:r>
+            <w:r>
+              <w:rPr>
+                <w:rFonts w:ascii="Avenir Roman" w:hAnsi="Avenir Roman"/>
+              </w:rPr>
+              <w:t>800</w:t>
+            </w:r>
+            <w:r>
+              <w:rPr>
+                <w:rFonts w:ascii="Avenir Roman" w:hAnsi="Avenir Roman"/>
+              </w:rPr>
+              <w:t>-</w:t>
+            </w:r>
+            <w:r>
+              <w:rPr>
+                <w:rFonts w:ascii="Avenir Roman" w:hAnsi="Avenir Roman"/>
+              </w:rPr>
+              <w:t>6842</w:t>
             </w:r>
           </w:p>
         </w:tc>
@@ -176,6 +199,7 @@
           <w:insideH w:val="none" w:sz="0" w:space="0" w:color="auto"/>
           <w:insideV w:val="none" w:sz="0" w:space="0" w:color="auto"/>
         </w:tblBorders>
+        <w:shd w:val="clear" w:color="auto" w:fill="F2F2F2" w:themeFill="background1" w:themeFillShade="F2"/>
         <w:tblLook w:val="04A0" w:firstRow="1" w:lastRow="0" w:firstColumn="1" w:lastColumn="0" w:noHBand="0" w:noVBand="1"/>
       </w:tblPr>
       <w:tblGrid>
@@ -187,7 +211,7 @@
         <w:tc>
           <w:tcPr>
             <w:tcW w:w="3955" w:type="dxa"/>
-            <w:shd w:val="clear" w:color="auto" w:fill="auto"/>
+            <w:shd w:val="clear" w:color="auto" w:fill="F2F2F2" w:themeFill="background1" w:themeFillShade="F2"/>
           </w:tcPr>
           <w:p>
             <w:pPr>
@@ -272,10 +296,8 @@
                 <w:color w:val="000000" w:themeColor="text1"/>
                 <w:sz w:val="18"/>
               </w:rPr>
-              <w:t>5</w:t>
-            </w:r>
-            <w:bookmarkStart w:id="0" w:name="_GoBack"/>
-            <w:bookmarkEnd w:id="0"/>
+              <w:t>4</w:t>
+            </w:r>
             <w:r>
               <w:rPr>
                 <w:rFonts w:ascii="Avenir Roman" w:hAnsi="Avenir Roman"/>
@@ -304,7 +326,7 @@
         <w:tc>
           <w:tcPr>
             <w:tcW w:w="3240" w:type="dxa"/>
-            <w:shd w:val="clear" w:color="auto" w:fill="auto"/>
+            <w:shd w:val="clear" w:color="auto" w:fill="F2F2F2" w:themeFill="background1" w:themeFillShade="F2"/>
           </w:tcPr>
           <w:p>
             <w:pPr>
@@ -403,7 +425,7 @@
         <w:tc>
           <w:tcPr>
             <w:tcW w:w="3605" w:type="dxa"/>
-            <w:shd w:val="clear" w:color="auto" w:fill="auto"/>
+            <w:shd w:val="clear" w:color="auto" w:fill="F2F2F2" w:themeFill="background1" w:themeFillShade="F2"/>
           </w:tcPr>
           <w:p>
             <w:pPr>
@@ -787,6 +809,8 @@
           <w:sz w:val="16"/>
         </w:rPr>
       </w:pPr>
+      <w:bookmarkStart w:id="0" w:name="_GoBack"/>
+      <w:bookmarkEnd w:id="0"/>
     </w:p>
     <w:p>
       <w:pPr>
@@ -1095,13 +1119,7 @@
               <w:rPr>
                 <w:rFonts w:ascii="Avenir Roman" w:hAnsi="Avenir Roman"/>
               </w:rPr>
-              <w:t xml:space="preserve">, </w:t>
-            </w:r>
-            <w:r>
-              <w:rPr>
-                <w:rFonts w:ascii="Avenir Roman" w:hAnsi="Avenir Roman"/>
-              </w:rPr>
-              <w:t>Research Associate</w:t>
+              <w:t>, Research Associate</w:t>
             </w:r>
           </w:p>
           <w:p>
@@ -1579,14 +1597,7 @@
                 <w:rFonts w:ascii="Avenir Roman" w:hAnsi="Avenir Roman"/>
                 <w:b/>
               </w:rPr>
-              <w:t xml:space="preserve"> </w:t>
-            </w:r>
-            <w:r>
-              <w:rPr>
-                <w:rFonts w:ascii="Avenir Roman" w:hAnsi="Avenir Roman"/>
-                <w:b/>
-              </w:rPr>
-              <w:t>2017</w:t>
+              <w:t xml:space="preserve"> 2017</w:t>
             </w:r>
           </w:p>
         </w:tc>
@@ -1756,21 +1767,7 @@
                 <w:rFonts w:ascii="Avenir Roman" w:hAnsi="Avenir Roman"/>
                 <w:b/>
               </w:rPr>
-              <w:t>lo</w:t>
-            </w:r>
-            <w:r>
-              <w:rPr>
-                <w:rFonts w:ascii="Avenir Roman" w:hAnsi="Avenir Roman"/>
-                <w:b/>
-              </w:rPr>
-              <w:t>b</w:t>
-            </w:r>
-            <w:r>
-              <w:rPr>
-                <w:rFonts w:ascii="Avenir Roman" w:hAnsi="Avenir Roman"/>
-                <w:b/>
-              </w:rPr>
-              <w:t>al Engineering</w:t>
+              <w:t>lobal Engineering</w:t>
             </w:r>
             <w:r>
               <w:rPr>
@@ -1918,14 +1915,7 @@
                 <w:rFonts w:ascii="Avenir Roman" w:hAnsi="Avenir Roman"/>
                 <w:b/>
               </w:rPr>
-              <w:t xml:space="preserve"> </w:t>
-            </w:r>
-            <w:r>
-              <w:rPr>
-                <w:rFonts w:ascii="Avenir Roman" w:hAnsi="Avenir Roman"/>
-                <w:b/>
-              </w:rPr>
-              <w:t>2019</w:t>
+              <w:t xml:space="preserve"> 2019</w:t>
             </w:r>
           </w:p>
         </w:tc>
@@ -1946,14 +1936,7 @@
                 <w:rFonts w:ascii="Avenir Roman" w:hAnsi="Avenir Roman"/>
                 <w:b/>
               </w:rPr>
-              <w:t>Controls and Dynamics II</w:t>
-            </w:r>
-            <w:r>
-              <w:rPr>
-                <w:rFonts w:ascii="Avenir Roman" w:hAnsi="Avenir Roman"/>
-                <w:b/>
-              </w:rPr>
-              <w:t xml:space="preserve">, </w:t>
+              <w:t xml:space="preserve">Controls and Dynamics II, </w:t>
             </w:r>
             <w:r>
               <w:rPr>

</xml_diff>

<commit_message>
typo corrections. resumes added
</commit_message>
<xml_diff>
--- a/resume_kwabenaarthur.docx
+++ b/resume_kwabenaarthur.docx
@@ -85,27 +85,13 @@
               <w:rPr>
                 <w:rFonts w:ascii="Avenir Roman" w:hAnsi="Avenir Roman"/>
               </w:rPr>
-              <w:t>www.</w:t>
-            </w:r>
-            <w:bookmarkStart w:id="0" w:name="_GoBack"/>
-            <w:r>
-              <w:rPr>
-                <w:rFonts w:ascii="Avenir Roman" w:hAnsi="Avenir Roman"/>
-              </w:rPr>
-              <w:t>kwabenaarthur.com</w:t>
-            </w:r>
-            <w:r>
-              <w:rPr>
-                <w:rFonts w:ascii="Avenir Roman" w:hAnsi="Avenir Roman"/>
-              </w:rPr>
-              <w:t xml:space="preserve"> </w:t>
-            </w:r>
-            <w:bookmarkEnd w:id="0"/>
-            <w:r>
-              <w:rPr>
-                <w:rFonts w:ascii="Avenir Roman" w:hAnsi="Avenir Roman"/>
-              </w:rPr>
-              <w:t>| Email</w:t>
+              <w:t>www.kwabenaarthur.com</w:t>
+            </w:r>
+            <w:r>
+              <w:rPr>
+                <w:rFonts w:ascii="Avenir Roman" w:hAnsi="Avenir Roman"/>
+              </w:rPr>
+              <w:t xml:space="preserve"> | Email</w:t>
             </w:r>
             <w:r>
               <w:rPr>
@@ -386,23 +372,7 @@
                 <w:rFonts w:ascii="Avenir Roman" w:hAnsi="Avenir Roman"/>
                 <w:sz w:val="18"/>
               </w:rPr>
-              <w:t xml:space="preserve">Mechanics and </w:t>
-            </w:r>
-            <w:proofErr w:type="gramStart"/>
-            <w:r>
-              <w:rPr>
-                <w:rFonts w:ascii="Avenir Roman" w:hAnsi="Avenir Roman"/>
-                <w:sz w:val="18"/>
-              </w:rPr>
-              <w:t>Materials</w:t>
-            </w:r>
-            <w:proofErr w:type="gramEnd"/>
-            <w:r>
-              <w:rPr>
-                <w:rFonts w:ascii="Avenir Roman" w:hAnsi="Avenir Roman"/>
-                <w:sz w:val="18"/>
-              </w:rPr>
-              <w:t xml:space="preserve"> I &amp; II</w:t>
+              <w:t>Mechanics and Materials I &amp; II</w:t>
             </w:r>
           </w:p>
           <w:p>
@@ -620,90 +590,50 @@
               <w:rPr>
                 <w:rFonts w:ascii="Avenir Roman" w:hAnsi="Avenir Roman"/>
               </w:rPr>
-              <w:t>CAD (</w:t>
-            </w:r>
-            <w:proofErr w:type="spellStart"/>
-            <w:r>
-              <w:rPr>
-                <w:rFonts w:ascii="Avenir Roman" w:hAnsi="Avenir Roman"/>
-              </w:rPr>
-              <w:t>Solidworks</w:t>
-            </w:r>
-            <w:proofErr w:type="spellEnd"/>
+              <w:t>CAD (Solidworks, Onshape, Autodesk), CAM (MasterCAM), Electronics (Kicad, EagleCAD)</w:t>
+            </w:r>
+          </w:p>
+          <w:p>
+            <w:pPr>
+              <w:rPr>
+                <w:rFonts w:ascii="Avenir Roman" w:hAnsi="Avenir Roman"/>
+              </w:rPr>
+            </w:pPr>
+            <w:r>
+              <w:rPr>
+                <w:rFonts w:ascii="Avenir Roman" w:hAnsi="Avenir Roman"/>
+              </w:rPr>
+              <w:t>Injection molding</w:t>
+            </w:r>
             <w:r>
               <w:rPr>
                 <w:rFonts w:ascii="Avenir Roman" w:hAnsi="Avenir Roman"/>
               </w:rPr>
               <w:t xml:space="preserve">, </w:t>
             </w:r>
-            <w:proofErr w:type="spellStart"/>
-            <w:r>
-              <w:rPr>
-                <w:rFonts w:ascii="Avenir Roman" w:hAnsi="Avenir Roman"/>
-              </w:rPr>
-              <w:t>Onshape</w:t>
-            </w:r>
-            <w:proofErr w:type="spellEnd"/>
-            <w:r>
-              <w:rPr>
-                <w:rFonts w:ascii="Avenir Roman" w:hAnsi="Avenir Roman"/>
-              </w:rPr>
-              <w:t>, Autodesk), CAM (</w:t>
-            </w:r>
-            <w:proofErr w:type="spellStart"/>
-            <w:r>
-              <w:rPr>
-                <w:rFonts w:ascii="Avenir Roman" w:hAnsi="Avenir Roman"/>
-              </w:rPr>
-              <w:t>MasterCAM</w:t>
-            </w:r>
-            <w:proofErr w:type="spellEnd"/>
-            <w:r>
-              <w:rPr>
-                <w:rFonts w:ascii="Avenir Roman" w:hAnsi="Avenir Roman"/>
-              </w:rPr>
-              <w:t>), Electronics (</w:t>
-            </w:r>
-            <w:proofErr w:type="spellStart"/>
-            <w:r>
-              <w:rPr>
-                <w:rFonts w:ascii="Avenir Roman" w:hAnsi="Avenir Roman"/>
-              </w:rPr>
-              <w:t>Kicad</w:t>
-            </w:r>
-            <w:proofErr w:type="spellEnd"/>
+            <w:r>
+              <w:rPr>
+                <w:rFonts w:ascii="Avenir Roman" w:hAnsi="Avenir Roman"/>
+              </w:rPr>
+              <w:t>machining</w:t>
+            </w:r>
             <w:r>
               <w:rPr>
                 <w:rFonts w:ascii="Avenir Roman" w:hAnsi="Avenir Roman"/>
               </w:rPr>
               <w:t xml:space="preserve">, </w:t>
             </w:r>
-            <w:proofErr w:type="spellStart"/>
-            <w:r>
-              <w:rPr>
-                <w:rFonts w:ascii="Avenir Roman" w:hAnsi="Avenir Roman"/>
-              </w:rPr>
-              <w:t>EagleCAD</w:t>
-            </w:r>
-            <w:proofErr w:type="spellEnd"/>
-            <w:r>
-              <w:rPr>
-                <w:rFonts w:ascii="Avenir Roman" w:hAnsi="Avenir Roman"/>
-              </w:rPr>
-              <w:t>)</w:t>
-            </w:r>
-          </w:p>
-          <w:p>
-            <w:pPr>
-              <w:rPr>
-                <w:rFonts w:ascii="Avenir Roman" w:hAnsi="Avenir Roman"/>
-              </w:rPr>
-            </w:pPr>
-            <w:r>
-              <w:rPr>
-                <w:rFonts w:ascii="Avenir Roman" w:hAnsi="Avenir Roman"/>
-              </w:rPr>
-              <w:t>Injection molding</w:t>
+            <w:r>
+              <w:rPr>
+                <w:rFonts w:ascii="Avenir Roman" w:hAnsi="Avenir Roman"/>
+              </w:rPr>
+              <w:t>microcontrollers</w:t>
+            </w:r>
+            <w:r>
+              <w:rPr>
+                <w:rFonts w:ascii="Avenir Roman" w:hAnsi="Avenir Roman"/>
+              </w:rPr>
+              <w:t>, soldering</w:t>
             </w:r>
             <w:r>
               <w:rPr>
@@ -715,7 +645,7 @@
               <w:rPr>
                 <w:rFonts w:ascii="Avenir Roman" w:hAnsi="Avenir Roman"/>
               </w:rPr>
-              <w:t>machining</w:t>
+              <w:t>rapid prototyping</w:t>
             </w:r>
             <w:r>
               <w:rPr>
@@ -727,36 +657,6 @@
               <w:rPr>
                 <w:rFonts w:ascii="Avenir Roman" w:hAnsi="Avenir Roman"/>
               </w:rPr>
-              <w:t>microcontrollers</w:t>
-            </w:r>
-            <w:r>
-              <w:rPr>
-                <w:rFonts w:ascii="Avenir Roman" w:hAnsi="Avenir Roman"/>
-              </w:rPr>
-              <w:t>, soldering</w:t>
-            </w:r>
-            <w:r>
-              <w:rPr>
-                <w:rFonts w:ascii="Avenir Roman" w:hAnsi="Avenir Roman"/>
-              </w:rPr>
-              <w:t xml:space="preserve">, </w:t>
-            </w:r>
-            <w:r>
-              <w:rPr>
-                <w:rFonts w:ascii="Avenir Roman" w:hAnsi="Avenir Roman"/>
-              </w:rPr>
-              <w:t>rapid prototyping</w:t>
-            </w:r>
-            <w:r>
-              <w:rPr>
-                <w:rFonts w:ascii="Avenir Roman" w:hAnsi="Avenir Roman"/>
-              </w:rPr>
-              <w:t xml:space="preserve">, </w:t>
-            </w:r>
-            <w:r>
-              <w:rPr>
-                <w:rFonts w:ascii="Avenir Roman" w:hAnsi="Avenir Roman"/>
-              </w:rPr>
               <w:t>3d-printing</w:t>
             </w:r>
           </w:p>
@@ -770,35 +670,13 @@
               <w:rPr>
                 <w:rFonts w:ascii="Avenir Roman" w:hAnsi="Avenir Roman"/>
               </w:rPr>
-              <w:t xml:space="preserve">Python, C++, </w:t>
-            </w:r>
-            <w:proofErr w:type="spellStart"/>
-            <w:r>
-              <w:rPr>
-                <w:rFonts w:ascii="Avenir Roman" w:hAnsi="Avenir Roman"/>
-              </w:rPr>
-              <w:t>Matlab</w:t>
-            </w:r>
-            <w:proofErr w:type="spellEnd"/>
-            <w:r>
-              <w:rPr>
-                <w:rFonts w:ascii="Avenir Roman" w:hAnsi="Avenir Roman"/>
-              </w:rPr>
-              <w:t xml:space="preserve">; </w:t>
-            </w:r>
-            <w:proofErr w:type="spellStart"/>
-            <w:r>
-              <w:rPr>
-                <w:rFonts w:ascii="Avenir Roman" w:hAnsi="Avenir Roman"/>
-              </w:rPr>
-              <w:t>Tensorflow</w:t>
-            </w:r>
-            <w:proofErr w:type="spellEnd"/>
-            <w:r>
-              <w:rPr>
-                <w:rFonts w:ascii="Avenir Roman" w:hAnsi="Avenir Roman"/>
-              </w:rPr>
-              <w:t xml:space="preserve">, Sci-kit </w:t>
+              <w:t>Python, C++, Matlab</w:t>
+            </w:r>
+            <w:r>
+              <w:rPr>
+                <w:rFonts w:ascii="Avenir Roman" w:hAnsi="Avenir Roman"/>
+              </w:rPr>
+              <w:t xml:space="preserve">; Tensorflow, Sci-kit </w:t>
             </w:r>
             <w:r>
               <w:rPr>
@@ -1040,6 +918,7 @@
                 <w:rFonts w:ascii="Avenir Roman" w:hAnsi="Avenir Roman"/>
               </w:rPr>
             </w:pPr>
+            <w:bookmarkStart w:id="0" w:name="_GoBack"/>
             <w:r>
               <w:rPr>
                 <w:rFonts w:ascii="Avenir Roman" w:hAnsi="Avenir Roman"/>
@@ -1047,6 +926,7 @@
               <w:t>Implemented new device calibration procedures</w:t>
             </w:r>
           </w:p>
+          <w:bookmarkEnd w:id="0"/>
           <w:p>
             <w:pPr>
               <w:pStyle w:val="ListParagraph"/>
@@ -1366,16 +1246,8 @@
               <w:rPr>
                 <w:rFonts w:ascii="Avenir Roman" w:hAnsi="Avenir Roman"/>
               </w:rPr>
-              <w:t xml:space="preserve"> inspection robot in </w:t>
-            </w:r>
-            <w:proofErr w:type="spellStart"/>
-            <w:r>
-              <w:rPr>
-                <w:rFonts w:ascii="Avenir Roman" w:hAnsi="Avenir Roman"/>
-              </w:rPr>
-              <w:t>Solidworks</w:t>
-            </w:r>
-            <w:proofErr w:type="spellEnd"/>
+              <w:t xml:space="preserve"> inspection robot in Solidworks</w:t>
+            </w:r>
           </w:p>
           <w:p>
             <w:pPr>
@@ -1477,21 +1349,12 @@
                 <w:rFonts w:ascii="Avenir Roman" w:hAnsi="Avenir Roman"/>
               </w:rPr>
             </w:pPr>
-            <w:proofErr w:type="spellStart"/>
-            <w:r>
-              <w:rPr>
-                <w:rFonts w:ascii="Avenir Roman" w:hAnsi="Avenir Roman"/>
-                <w:b/>
-              </w:rPr>
-              <w:t>Kavli</w:t>
-            </w:r>
-            <w:proofErr w:type="spellEnd"/>
-            <w:r>
-              <w:rPr>
-                <w:rFonts w:ascii="Avenir Roman" w:hAnsi="Avenir Roman"/>
-                <w:b/>
-              </w:rPr>
-              <w:t xml:space="preserve"> Institute for Astrophysics and Space Research, </w:t>
+            <w:r>
+              <w:rPr>
+                <w:rFonts w:ascii="Avenir Roman" w:hAnsi="Avenir Roman"/>
+                <w:b/>
+              </w:rPr>
+              <w:t xml:space="preserve">Kavli Institute for Astrophysics and Space Research, </w:t>
             </w:r>
             <w:r>
               <w:rPr>
@@ -1535,21 +1398,7 @@
               <w:rPr>
                 <w:rFonts w:ascii="Avenir Roman" w:hAnsi="Avenir Roman"/>
               </w:rPr>
-              <w:t xml:space="preserve">Create electronic footprints libraries in </w:t>
-            </w:r>
-            <w:proofErr w:type="spellStart"/>
-            <w:r>
-              <w:rPr>
-                <w:rFonts w:ascii="Avenir Roman" w:hAnsi="Avenir Roman"/>
-              </w:rPr>
-              <w:t>Osmound</w:t>
-            </w:r>
-            <w:proofErr w:type="spellEnd"/>
-            <w:r>
-              <w:rPr>
-                <w:rFonts w:ascii="Avenir Roman" w:hAnsi="Avenir Roman"/>
-              </w:rPr>
-              <w:t xml:space="preserve"> PCB</w:t>
+              <w:t>Create electronic footprints libraries in Osmound PCB</w:t>
             </w:r>
           </w:p>
           <w:p>

</xml_diff>